<commit_message>
final approval of act recognition
</commit_message>
<xml_diff>
--- a/input documents/CRS/PO_SAG_CRS_ML_Act_Recog.docx
+++ b/input documents/CRS/PO_SAG_CRS_ML_Act_Recog.docx
@@ -99,6 +99,7 @@
         </w:rPr>
         <w:t xml:space="preserve"> </w:t>
       </w:r>
+      <w:proofErr w:type="spellStart"/>
       <w:r>
         <w:rPr>
           <w:rFonts w:asciiTheme="majorBidi" w:eastAsia="Roboto" w:hAnsiTheme="majorBidi" w:cstheme="majorBidi"/>
@@ -110,6 +111,7 @@
         </w:rPr>
         <w:t>Recog</w:t>
       </w:r>
+      <w:proofErr w:type="spellEnd"/>
       <w:r>
         <w:rPr>
           <w:rFonts w:asciiTheme="majorBidi" w:eastAsia="Roboto" w:hAnsiTheme="majorBidi" w:cstheme="majorBidi"/>
@@ -607,6 +609,7 @@
               </w:rPr>
             </w:pPr>
             <w:bookmarkStart w:id="1" w:name="_Hlk118753730"/>
+            <w:proofErr w:type="spellStart"/>
             <w:r>
               <w:rPr>
                 <w:rFonts w:asciiTheme="majorBidi" w:hAnsiTheme="majorBidi" w:cstheme="majorBidi"/>
@@ -670,6 +673,7 @@
               </w:rPr>
               <w:t>Recog</w:t>
             </w:r>
+            <w:proofErr w:type="spellEnd"/>
           </w:p>
         </w:tc>
       </w:tr>
@@ -811,7 +815,7 @@
               <w:rPr>
                 <w:rFonts w:asciiTheme="majorBidi" w:hAnsiTheme="majorBidi" w:cstheme="majorBidi"/>
               </w:rPr>
-              <w:t>proposed</w:t>
+              <w:t>Released</w:t>
             </w:r>
           </w:p>
         </w:tc>
@@ -1026,42 +1030,11 @@
           </w:tcPr>
           <w:p>
             <w:pPr>
-              <w:pBdr>
-                <w:top w:val="nil"/>
-                <w:left w:val="nil"/>
-                <w:bottom w:val="nil"/>
-                <w:right w:val="nil"/>
-                <w:between w:val="nil"/>
-              </w:pBdr>
-              <w:spacing w:before="104"/>
-              <w:ind w:right="2553"/>
-              <w:jc w:val="right"/>
-              <w:rPr>
-                <w:rFonts w:asciiTheme="majorBidi" w:hAnsiTheme="majorBidi" w:cstheme="majorBidi"/>
-                <w:color w:val="000000"/>
-              </w:rPr>
-            </w:pPr>
-            <w:r>
-              <w:rPr>
-                <w:rFonts w:asciiTheme="majorBidi" w:hAnsiTheme="majorBidi" w:cstheme="majorBidi"/>
-                <w:color w:val="000000"/>
-              </w:rPr>
-              <w:t xml:space="preserve">   </w:t>
-            </w:r>
-            <w:r>
-              <w:rPr>
-                <w:rFonts w:asciiTheme="majorBidi" w:hAnsiTheme="majorBidi" w:cstheme="majorBidi"/>
-                <w:color w:val="000000"/>
-              </w:rPr>
+              <w:jc w:val="center"/>
+            </w:pPr>
+            <w:r>
               <w:t>EID</w:t>
             </w:r>
-            <w:r>
-              <w:rPr>
-                <w:rFonts w:asciiTheme="majorBidi" w:hAnsiTheme="majorBidi" w:cstheme="majorBidi"/>
-                <w:color w:val="000000"/>
-              </w:rPr>
-              <w:t xml:space="preserve">  </w:t>
-            </w:r>
           </w:p>
         </w:tc>
         <w:tc>
@@ -1070,32 +1043,9 @@
           </w:tcPr>
           <w:p>
             <w:pPr>
-              <w:pBdr>
-                <w:top w:val="nil"/>
-                <w:left w:val="nil"/>
-                <w:bottom w:val="nil"/>
-                <w:right w:val="nil"/>
-                <w:between w:val="nil"/>
-              </w:pBdr>
-              <w:spacing w:before="104"/>
-              <w:ind w:right="2553"/>
-              <w:rPr>
-                <w:rFonts w:asciiTheme="majorBidi" w:hAnsiTheme="majorBidi" w:cstheme="majorBidi"/>
-                <w:color w:val="000000"/>
-              </w:rPr>
-            </w:pPr>
-            <w:r>
-              <w:rPr>
-                <w:rFonts w:asciiTheme="majorBidi" w:hAnsiTheme="majorBidi" w:cstheme="majorBidi"/>
-                <w:color w:val="000000"/>
-              </w:rPr>
-              <w:t xml:space="preserve"> </w:t>
-            </w:r>
-            <w:r>
-              <w:rPr>
-                <w:rFonts w:asciiTheme="majorBidi" w:hAnsiTheme="majorBidi" w:cstheme="majorBidi"/>
-                <w:color w:val="000000"/>
-              </w:rPr>
+              <w:jc w:val="center"/>
+            </w:pPr>
+            <w:r>
               <w:t>Approved</w:t>
             </w:r>
           </w:p>
@@ -1143,21 +1093,11 @@
           </w:tcPr>
           <w:p>
             <w:pPr>
-              <w:pBdr>
-                <w:top w:val="nil"/>
-                <w:left w:val="nil"/>
-                <w:bottom w:val="nil"/>
-                <w:right w:val="nil"/>
-                <w:between w:val="nil"/>
-              </w:pBdr>
-              <w:spacing w:before="104"/>
-              <w:ind w:left="2568" w:right="2553"/>
               <w:jc w:val="center"/>
-              <w:rPr>
-                <w:rFonts w:asciiTheme="majorBidi" w:hAnsiTheme="majorBidi" w:cstheme="majorBidi"/>
-                <w:color w:val="000000"/>
-              </w:rPr>
-            </w:pPr>
+            </w:pPr>
+            <w:r>
+              <w:t>EA</w:t>
+            </w:r>
           </w:p>
         </w:tc>
         <w:tc>
@@ -1166,21 +1106,11 @@
           </w:tcPr>
           <w:p>
             <w:pPr>
-              <w:pBdr>
-                <w:top w:val="nil"/>
-                <w:left w:val="nil"/>
-                <w:bottom w:val="nil"/>
-                <w:right w:val="nil"/>
-                <w:between w:val="nil"/>
-              </w:pBdr>
-              <w:spacing w:before="104"/>
-              <w:ind w:left="2568" w:right="2553"/>
               <w:jc w:val="center"/>
-              <w:rPr>
-                <w:rFonts w:asciiTheme="majorBidi" w:hAnsiTheme="majorBidi" w:cstheme="majorBidi"/>
-                <w:color w:val="000000"/>
-              </w:rPr>
-            </w:pPr>
+            </w:pPr>
+            <w:r>
+              <w:t>Approved</w:t>
+            </w:r>
           </w:p>
         </w:tc>
       </w:tr>
@@ -1226,21 +1156,11 @@
           </w:tcPr>
           <w:p>
             <w:pPr>
-              <w:pBdr>
-                <w:top w:val="nil"/>
-                <w:left w:val="nil"/>
-                <w:bottom w:val="nil"/>
-                <w:right w:val="nil"/>
-                <w:between w:val="nil"/>
-              </w:pBdr>
-              <w:spacing w:before="104"/>
-              <w:ind w:left="2568" w:right="2553"/>
               <w:jc w:val="center"/>
-              <w:rPr>
-                <w:rFonts w:asciiTheme="majorBidi" w:hAnsiTheme="majorBidi" w:cstheme="majorBidi"/>
-                <w:color w:val="000000"/>
-              </w:rPr>
-            </w:pPr>
+            </w:pPr>
+            <w:r>
+              <w:t>EA</w:t>
+            </w:r>
           </w:p>
         </w:tc>
         <w:tc>
@@ -1249,21 +1169,11 @@
           </w:tcPr>
           <w:p>
             <w:pPr>
-              <w:pBdr>
-                <w:top w:val="nil"/>
-                <w:left w:val="nil"/>
-                <w:bottom w:val="nil"/>
-                <w:right w:val="nil"/>
-                <w:between w:val="nil"/>
-              </w:pBdr>
-              <w:spacing w:before="104"/>
-              <w:ind w:left="2568" w:right="2553"/>
               <w:jc w:val="center"/>
-              <w:rPr>
-                <w:rFonts w:asciiTheme="majorBidi" w:hAnsiTheme="majorBidi" w:cstheme="majorBidi"/>
-                <w:color w:val="000000"/>
-              </w:rPr>
-            </w:pPr>
+            </w:pPr>
+            <w:r>
+              <w:t>Approved</w:t>
+            </w:r>
           </w:p>
         </w:tc>
       </w:tr>
@@ -2278,6 +2188,7 @@
                 <w:color w:val="000000"/>
               </w:rPr>
             </w:pPr>
+            <w:proofErr w:type="spellStart"/>
             <w:r>
               <w:rPr>
                 <w:rFonts w:asciiTheme="majorBidi" w:eastAsia="Arial" w:hAnsiTheme="majorBidi" w:cstheme="majorBidi"/>
@@ -2286,6 +2197,7 @@
               </w:rPr>
               <w:t>Ref.number</w:t>
             </w:r>
+            <w:proofErr w:type="spellEnd"/>
           </w:p>
         </w:tc>
         <w:tc>
@@ -2311,6 +2223,7 @@
                 <w:color w:val="000000"/>
               </w:rPr>
             </w:pPr>
+            <w:proofErr w:type="spellStart"/>
             <w:r>
               <w:rPr>
                 <w:rFonts w:asciiTheme="majorBidi" w:eastAsia="Arial" w:hAnsiTheme="majorBidi" w:cstheme="majorBidi"/>
@@ -2319,6 +2232,7 @@
               </w:rPr>
               <w:t>Doc.Name</w:t>
             </w:r>
+            <w:proofErr w:type="spellEnd"/>
           </w:p>
         </w:tc>
         <w:tc>
@@ -3064,6 +2978,7 @@
                 <w:b/>
               </w:rPr>
             </w:pPr>
+            <w:proofErr w:type="spellStart"/>
             <w:r>
               <w:rPr>
                 <w:rFonts w:asciiTheme="majorBidi" w:eastAsia="Arial" w:hAnsiTheme="majorBidi" w:cstheme="majorBidi"/>
@@ -3071,6 +2986,7 @@
               </w:rPr>
               <w:t>Req_ID</w:t>
             </w:r>
+            <w:proofErr w:type="spellEnd"/>
           </w:p>
         </w:tc>
         <w:tc>
@@ -3141,7 +3057,21 @@
                 <w:rFonts w:asciiTheme="majorBidi" w:hAnsiTheme="majorBidi" w:cstheme="majorBidi"/>
                 <w:color w:val="000000"/>
               </w:rPr>
-              <w:t>Recog_001_v1.2</w:t>
+              <w:t>Recog_001_</w:t>
+            </w:r>
+            <w:r>
+              <w:rPr>
+                <w:rFonts w:asciiTheme="majorBidi" w:hAnsiTheme="majorBidi" w:cstheme="majorBidi"/>
+                <w:color w:val="000000"/>
+              </w:rPr>
+              <w:t>V</w:t>
+            </w:r>
+            <w:r>
+              <w:rPr>
+                <w:rFonts w:asciiTheme="majorBidi" w:hAnsiTheme="majorBidi" w:cstheme="majorBidi"/>
+                <w:color w:val="000000"/>
+              </w:rPr>
+              <w:t>1.2</w:t>
             </w:r>
           </w:p>
         </w:tc>
@@ -3266,6 +3196,7 @@
               </w:rPr>
               <w:t xml:space="preserve">The </w:t>
             </w:r>
+            <w:proofErr w:type="spellStart"/>
             <w:r>
               <w:rPr>
                 <w:rFonts w:asciiTheme="majorBidi" w:eastAsia="Arial" w:hAnsiTheme="majorBidi" w:cstheme="majorBidi"/>
@@ -3282,6 +3213,7 @@
               </w:rPr>
               <w:t>lass</w:t>
             </w:r>
+            <w:proofErr w:type="spellEnd"/>
             <w:r>
               <w:rPr>
                 <w:rFonts w:asciiTheme="majorBidi" w:eastAsia="Arial" w:hAnsiTheme="majorBidi" w:cstheme="majorBidi"/>
@@ -3306,6 +3238,7 @@
               </w:rPr>
               <w:t xml:space="preserve"> resize the </w:t>
             </w:r>
+            <w:proofErr w:type="spellStart"/>
             <w:r>
               <w:rPr>
                 <w:rFonts w:asciiTheme="majorBidi" w:eastAsia="Arial" w:hAnsiTheme="majorBidi" w:cstheme="majorBidi"/>
@@ -3320,40 +3253,17 @@
                 <w:sz w:val="24"/>
                 <w:szCs w:val="24"/>
               </w:rPr>
-              <w:t>nput</w:t>
-            </w:r>
-            <w:r>
-              <w:rPr>
-                <w:rFonts w:asciiTheme="majorBidi" w:eastAsia="Arial" w:hAnsiTheme="majorBidi" w:cstheme="majorBidi"/>
-                <w:sz w:val="24"/>
-                <w:szCs w:val="24"/>
-              </w:rPr>
-              <w:t>_</w:t>
-            </w:r>
-            <w:r>
-              <w:rPr>
-                <w:rFonts w:asciiTheme="majorBidi" w:eastAsia="Arial" w:hAnsiTheme="majorBidi" w:cstheme="majorBidi"/>
-                <w:sz w:val="24"/>
-                <w:szCs w:val="24"/>
-              </w:rPr>
-              <w:t>Video</w:t>
-            </w:r>
-            <w:r>
-              <w:rPr>
-                <w:rFonts w:asciiTheme="majorBidi" w:eastAsia="Arial" w:hAnsiTheme="majorBidi" w:cstheme="majorBidi"/>
-                <w:sz w:val="24"/>
-                <w:szCs w:val="24"/>
-              </w:rPr>
-              <w:t>_</w:t>
-            </w:r>
-            <w:r>
-              <w:rPr>
-                <w:rFonts w:asciiTheme="majorBidi" w:eastAsia="Arial" w:hAnsiTheme="majorBidi" w:cstheme="majorBidi"/>
-                <w:sz w:val="24"/>
-                <w:szCs w:val="24"/>
-              </w:rPr>
-              <w:t>Files</w:t>
-            </w:r>
+              <w:t>npu</w:t>
+            </w:r>
+            <w:r>
+              <w:rPr>
+                <w:rFonts w:asciiTheme="majorBidi" w:eastAsia="Arial" w:hAnsiTheme="majorBidi" w:cstheme="majorBidi"/>
+                <w:sz w:val="24"/>
+                <w:szCs w:val="24"/>
+              </w:rPr>
+              <w:t>t_Frames</w:t>
+            </w:r>
+            <w:proofErr w:type="spellEnd"/>
             <w:r>
               <w:rPr>
                 <w:rFonts w:asciiTheme="majorBidi" w:eastAsia="Arial" w:hAnsiTheme="majorBidi" w:cstheme="majorBidi"/>
@@ -3450,6 +3360,7 @@
                 <w:b/>
               </w:rPr>
             </w:pPr>
+            <w:proofErr w:type="spellStart"/>
             <w:r>
               <w:rPr>
                 <w:rFonts w:asciiTheme="majorBidi" w:eastAsia="Arial" w:hAnsiTheme="majorBidi" w:cstheme="majorBidi"/>
@@ -3457,6 +3368,7 @@
               </w:rPr>
               <w:t>Req_ID</w:t>
             </w:r>
+            <w:proofErr w:type="spellEnd"/>
           </w:p>
         </w:tc>
         <w:tc>
@@ -3521,7 +3433,21 @@
                 <w:rFonts w:asciiTheme="majorBidi" w:hAnsiTheme="majorBidi" w:cstheme="majorBidi"/>
                 <w:color w:val="000000"/>
               </w:rPr>
-              <w:t>Recog_002_v1.</w:t>
+              <w:t>Recog_002_</w:t>
+            </w:r>
+            <w:r>
+              <w:rPr>
+                <w:rFonts w:asciiTheme="majorBidi" w:hAnsiTheme="majorBidi" w:cstheme="majorBidi"/>
+                <w:color w:val="000000"/>
+              </w:rPr>
+              <w:t>V</w:t>
+            </w:r>
+            <w:r>
+              <w:rPr>
+                <w:rFonts w:asciiTheme="majorBidi" w:hAnsiTheme="majorBidi" w:cstheme="majorBidi"/>
+                <w:color w:val="000000"/>
+              </w:rPr>
+              <w:t>1.</w:t>
             </w:r>
             <w:r>
               <w:rPr>
@@ -3656,13 +3582,23 @@
               </w:rPr>
               <w:t xml:space="preserve">The </w:t>
             </w:r>
-            <w:r>
-              <w:rPr>
-                <w:rFonts w:asciiTheme="majorBidi" w:eastAsia="Arial" w:hAnsiTheme="majorBidi" w:cstheme="majorBidi"/>
-                <w:sz w:val="24"/>
-                <w:szCs w:val="24"/>
-              </w:rPr>
-              <w:t xml:space="preserve">Act_Recog_Class </w:t>
+            <w:proofErr w:type="spellStart"/>
+            <w:r>
+              <w:rPr>
+                <w:rFonts w:asciiTheme="majorBidi" w:eastAsia="Arial" w:hAnsiTheme="majorBidi" w:cstheme="majorBidi"/>
+                <w:sz w:val="24"/>
+                <w:szCs w:val="24"/>
+              </w:rPr>
+              <w:t>Act_Recog_Class</w:t>
+            </w:r>
+            <w:proofErr w:type="spellEnd"/>
+            <w:r>
+              <w:rPr>
+                <w:rFonts w:asciiTheme="majorBidi" w:eastAsia="Arial" w:hAnsiTheme="majorBidi" w:cstheme="majorBidi"/>
+                <w:sz w:val="24"/>
+                <w:szCs w:val="24"/>
+              </w:rPr>
+              <w:t xml:space="preserve"> </w:t>
             </w:r>
             <w:r>
               <w:rPr>
@@ -3717,6 +3653,7 @@
               </w:rPr>
               <w:t>_</w:t>
             </w:r>
+            <w:proofErr w:type="spellStart"/>
             <w:r>
               <w:rPr>
                 <w:rFonts w:asciiTheme="majorBidi" w:eastAsia="Arial" w:hAnsiTheme="majorBidi" w:cstheme="majorBidi"/>
@@ -3771,6 +3708,7 @@
               </w:rPr>
               <w:t>ap</w:t>
             </w:r>
+            <w:proofErr w:type="spellEnd"/>
             <w:r>
               <w:rPr>
                 <w:rFonts w:asciiTheme="majorBidi" w:eastAsia="Arial" w:hAnsiTheme="majorBidi" w:cstheme="majorBidi"/>
@@ -3848,6 +3786,7 @@
               </w:rPr>
             </w:pPr>
             <w:bookmarkStart w:id="7" w:name="_Hlk119662245"/>
+            <w:proofErr w:type="spellStart"/>
             <w:r>
               <w:rPr>
                 <w:rFonts w:asciiTheme="majorBidi" w:eastAsia="Arial" w:hAnsiTheme="majorBidi" w:cstheme="majorBidi"/>
@@ -3855,6 +3794,7 @@
               </w:rPr>
               <w:t>Info_ID</w:t>
             </w:r>
+            <w:proofErr w:type="spellEnd"/>
           </w:p>
         </w:tc>
         <w:tc>
@@ -3918,7 +3858,21 @@
                 <w:rFonts w:asciiTheme="majorBidi" w:hAnsiTheme="majorBidi" w:cstheme="majorBidi"/>
                 <w:color w:val="000000"/>
               </w:rPr>
-              <w:t>Recog_001_v1.0</w:t>
+              <w:t>Recog_001_</w:t>
+            </w:r>
+            <w:r>
+              <w:rPr>
+                <w:rFonts w:asciiTheme="majorBidi" w:hAnsiTheme="majorBidi" w:cstheme="majorBidi"/>
+                <w:color w:val="000000"/>
+              </w:rPr>
+              <w:t>V</w:t>
+            </w:r>
+            <w:r>
+              <w:rPr>
+                <w:rFonts w:asciiTheme="majorBidi" w:hAnsiTheme="majorBidi" w:cstheme="majorBidi"/>
+                <w:color w:val="000000"/>
+              </w:rPr>
+              <w:t>1.0</w:t>
             </w:r>
           </w:p>
         </w:tc>
@@ -4009,6 +3963,7 @@
               </w:rPr>
               <w:t>_</w:t>
             </w:r>
+            <w:proofErr w:type="spellStart"/>
             <w:r>
               <w:rPr>
                 <w:rFonts w:asciiTheme="majorBidi" w:eastAsia="Arial" w:hAnsiTheme="majorBidi" w:cstheme="majorBidi"/>
@@ -4034,7 +3989,17 @@
                 <w:szCs w:val="24"/>
                 <w:lang w:bidi="ar-EG"/>
               </w:rPr>
-              <w:t xml:space="preserve">Recog_Feature_Map </w:t>
+              <w:t>Recog_Feature_Map</w:t>
+            </w:r>
+            <w:proofErr w:type="spellEnd"/>
+            <w:r>
+              <w:rPr>
+                <w:rFonts w:asciiTheme="majorBidi" w:eastAsia="Arial" w:hAnsiTheme="majorBidi" w:cstheme="majorBidi"/>
+                <w:sz w:val="24"/>
+                <w:szCs w:val="24"/>
+                <w:lang w:bidi="ar-EG"/>
+              </w:rPr>
+              <w:t xml:space="preserve"> </w:t>
             </w:r>
             <w:r>
               <w:rPr>
@@ -4134,6 +4099,7 @@
                 <w:b/>
               </w:rPr>
             </w:pPr>
+            <w:proofErr w:type="spellStart"/>
             <w:r>
               <w:rPr>
                 <w:rFonts w:asciiTheme="majorBidi" w:eastAsia="Arial" w:hAnsiTheme="majorBidi" w:cstheme="majorBidi"/>
@@ -4141,6 +4107,7 @@
               </w:rPr>
               <w:t>Req_ID</w:t>
             </w:r>
+            <w:proofErr w:type="spellEnd"/>
           </w:p>
         </w:tc>
         <w:tc>
@@ -4211,7 +4178,21 @@
                 <w:rFonts w:asciiTheme="majorBidi" w:hAnsiTheme="majorBidi" w:cstheme="majorBidi"/>
                 <w:color w:val="000000"/>
               </w:rPr>
-              <w:t>Recog_003_v1.</w:t>
+              <w:t>Recog_003_</w:t>
+            </w:r>
+            <w:r>
+              <w:rPr>
+                <w:rFonts w:asciiTheme="majorBidi" w:hAnsiTheme="majorBidi" w:cstheme="majorBidi"/>
+                <w:color w:val="000000"/>
+              </w:rPr>
+              <w:t>V</w:t>
+            </w:r>
+            <w:r>
+              <w:rPr>
+                <w:rFonts w:asciiTheme="majorBidi" w:hAnsiTheme="majorBidi" w:cstheme="majorBidi"/>
+                <w:color w:val="000000"/>
+              </w:rPr>
+              <w:t>1.</w:t>
             </w:r>
             <w:r>
               <w:rPr>
@@ -4337,13 +4318,23 @@
               </w:rPr>
               <w:t xml:space="preserve">The </w:t>
             </w:r>
-            <w:r>
-              <w:rPr>
-                <w:rFonts w:asciiTheme="majorBidi" w:eastAsia="Arial" w:hAnsiTheme="majorBidi" w:cstheme="majorBidi"/>
-                <w:sz w:val="24"/>
-                <w:szCs w:val="24"/>
-              </w:rPr>
-              <w:t xml:space="preserve">Act_Recog_Class </w:t>
+            <w:proofErr w:type="spellStart"/>
+            <w:r>
+              <w:rPr>
+                <w:rFonts w:asciiTheme="majorBidi" w:eastAsia="Arial" w:hAnsiTheme="majorBidi" w:cstheme="majorBidi"/>
+                <w:sz w:val="24"/>
+                <w:szCs w:val="24"/>
+              </w:rPr>
+              <w:t>Act_Recog_Class</w:t>
+            </w:r>
+            <w:proofErr w:type="spellEnd"/>
+            <w:r>
+              <w:rPr>
+                <w:rFonts w:asciiTheme="majorBidi" w:eastAsia="Arial" w:hAnsiTheme="majorBidi" w:cstheme="majorBidi"/>
+                <w:sz w:val="24"/>
+                <w:szCs w:val="24"/>
+              </w:rPr>
+              <w:t xml:space="preserve"> </w:t>
             </w:r>
             <w:r>
               <w:rPr>
@@ -4396,6 +4387,7 @@
               </w:rPr>
               <w:t>_</w:t>
             </w:r>
+            <w:proofErr w:type="spellStart"/>
             <w:r>
               <w:rPr>
                 <w:rFonts w:asciiTheme="majorBidi" w:eastAsia="Arial" w:hAnsiTheme="majorBidi" w:cstheme="majorBidi"/>
@@ -4423,6 +4415,7 @@
               </w:rPr>
               <w:t>Recog_Feature_Map</w:t>
             </w:r>
+            <w:proofErr w:type="spellEnd"/>
             <w:r>
               <w:rPr>
                 <w:rFonts w:asciiTheme="majorBidi" w:eastAsia="Arial" w:hAnsiTheme="majorBidi" w:cstheme="majorBidi"/>
@@ -4497,6 +4490,7 @@
                 <w:b/>
               </w:rPr>
             </w:pPr>
+            <w:proofErr w:type="spellStart"/>
             <w:r>
               <w:rPr>
                 <w:rFonts w:asciiTheme="majorBidi" w:eastAsia="Arial" w:hAnsiTheme="majorBidi" w:cstheme="majorBidi"/>
@@ -4504,6 +4498,7 @@
               </w:rPr>
               <w:t>Req_ID</w:t>
             </w:r>
+            <w:proofErr w:type="spellEnd"/>
           </w:p>
         </w:tc>
         <w:tc>
@@ -4568,7 +4563,21 @@
                 <w:rFonts w:asciiTheme="majorBidi" w:hAnsiTheme="majorBidi" w:cstheme="majorBidi"/>
                 <w:color w:val="000000"/>
               </w:rPr>
-              <w:t>Recog_004_v1.2</w:t>
+              <w:t>Recog_004_</w:t>
+            </w:r>
+            <w:r>
+              <w:rPr>
+                <w:rFonts w:asciiTheme="majorBidi" w:hAnsiTheme="majorBidi" w:cstheme="majorBidi"/>
+                <w:color w:val="000000"/>
+              </w:rPr>
+              <w:t>V</w:t>
+            </w:r>
+            <w:r>
+              <w:rPr>
+                <w:rFonts w:asciiTheme="majorBidi" w:hAnsiTheme="majorBidi" w:cstheme="majorBidi"/>
+                <w:color w:val="000000"/>
+              </w:rPr>
+              <w:t>1.2</w:t>
             </w:r>
           </w:p>
           <w:p>
@@ -4696,13 +4705,23 @@
               </w:rPr>
               <w:t xml:space="preserve">The </w:t>
             </w:r>
-            <w:r>
-              <w:rPr>
-                <w:rFonts w:asciiTheme="majorBidi" w:eastAsia="Arial" w:hAnsiTheme="majorBidi" w:cstheme="majorBidi"/>
-                <w:sz w:val="24"/>
-                <w:szCs w:val="24"/>
-              </w:rPr>
-              <w:t xml:space="preserve">Act_Recog_Class </w:t>
+            <w:proofErr w:type="spellStart"/>
+            <w:r>
+              <w:rPr>
+                <w:rFonts w:asciiTheme="majorBidi" w:eastAsia="Arial" w:hAnsiTheme="majorBidi" w:cstheme="majorBidi"/>
+                <w:sz w:val="24"/>
+                <w:szCs w:val="24"/>
+              </w:rPr>
+              <w:t>Act_Recog_Class</w:t>
+            </w:r>
+            <w:proofErr w:type="spellEnd"/>
+            <w:r>
+              <w:rPr>
+                <w:rFonts w:asciiTheme="majorBidi" w:eastAsia="Arial" w:hAnsiTheme="majorBidi" w:cstheme="majorBidi"/>
+                <w:sz w:val="24"/>
+                <w:szCs w:val="24"/>
+              </w:rPr>
+              <w:t xml:space="preserve"> </w:t>
             </w:r>
             <w:r>
               <w:rPr>
@@ -4820,6 +4839,7 @@
                 <w:b/>
               </w:rPr>
             </w:pPr>
+            <w:proofErr w:type="spellStart"/>
             <w:r>
               <w:rPr>
                 <w:rFonts w:asciiTheme="majorBidi" w:eastAsia="Arial" w:hAnsiTheme="majorBidi" w:cstheme="majorBidi"/>
@@ -4827,6 +4847,7 @@
               </w:rPr>
               <w:t>Req_ID</w:t>
             </w:r>
+            <w:proofErr w:type="spellEnd"/>
           </w:p>
         </w:tc>
         <w:tc>
@@ -4904,7 +4925,21 @@
                 <w:rFonts w:asciiTheme="majorBidi" w:hAnsiTheme="majorBidi" w:cstheme="majorBidi"/>
                 <w:color w:val="000000"/>
               </w:rPr>
-              <w:t>_v1.</w:t>
+              <w:t>_</w:t>
+            </w:r>
+            <w:r>
+              <w:rPr>
+                <w:rFonts w:asciiTheme="majorBidi" w:hAnsiTheme="majorBidi" w:cstheme="majorBidi"/>
+                <w:color w:val="000000"/>
+              </w:rPr>
+              <w:t>V</w:t>
+            </w:r>
+            <w:r>
+              <w:rPr>
+                <w:rFonts w:asciiTheme="majorBidi" w:hAnsiTheme="majorBidi" w:cstheme="majorBidi"/>
+                <w:color w:val="000000"/>
+              </w:rPr>
+              <w:t>1.</w:t>
             </w:r>
             <w:r>
               <w:rPr>
@@ -5032,13 +5067,23 @@
               </w:rPr>
               <w:t xml:space="preserve">The </w:t>
             </w:r>
-            <w:r>
-              <w:rPr>
-                <w:rFonts w:asciiTheme="majorBidi" w:eastAsia="Arial" w:hAnsiTheme="majorBidi" w:cstheme="majorBidi"/>
-                <w:sz w:val="24"/>
-                <w:szCs w:val="24"/>
-              </w:rPr>
-              <w:t xml:space="preserve">Act_Recog_Class </w:t>
+            <w:proofErr w:type="spellStart"/>
+            <w:r>
+              <w:rPr>
+                <w:rFonts w:asciiTheme="majorBidi" w:eastAsia="Arial" w:hAnsiTheme="majorBidi" w:cstheme="majorBidi"/>
+                <w:sz w:val="24"/>
+                <w:szCs w:val="24"/>
+              </w:rPr>
+              <w:t>Act_Recog_Class</w:t>
+            </w:r>
+            <w:proofErr w:type="spellEnd"/>
+            <w:r>
+              <w:rPr>
+                <w:rFonts w:asciiTheme="majorBidi" w:eastAsia="Arial" w:hAnsiTheme="majorBidi" w:cstheme="majorBidi"/>
+                <w:sz w:val="24"/>
+                <w:szCs w:val="24"/>
+              </w:rPr>
+              <w:t xml:space="preserve"> </w:t>
             </w:r>
             <w:r>
               <w:rPr>
@@ -5048,6 +5093,7 @@
               </w:rPr>
               <w:t xml:space="preserve">shall use </w:t>
             </w:r>
+            <w:proofErr w:type="spellStart"/>
             <w:r>
               <w:rPr>
                 <w:rFonts w:asciiTheme="majorBidi" w:hAnsiTheme="majorBidi" w:cstheme="majorBidi"/>
@@ -5062,7 +5108,32 @@
                 <w:sz w:val="24"/>
                 <w:szCs w:val="24"/>
               </w:rPr>
-              <w:t xml:space="preserve">_formatter to format the text output to </w:t>
+              <w:t>_</w:t>
+            </w:r>
+            <w:r>
+              <w:rPr>
+                <w:rFonts w:asciiTheme="majorBidi" w:hAnsiTheme="majorBidi" w:cstheme="majorBidi"/>
+                <w:sz w:val="24"/>
+                <w:szCs w:val="24"/>
+              </w:rPr>
+              <w:t>F</w:t>
+            </w:r>
+            <w:r>
+              <w:rPr>
+                <w:rFonts w:asciiTheme="majorBidi" w:hAnsiTheme="majorBidi" w:cstheme="majorBidi"/>
+                <w:sz w:val="24"/>
+                <w:szCs w:val="24"/>
+              </w:rPr>
+              <w:t>ormatter</w:t>
+            </w:r>
+            <w:proofErr w:type="spellEnd"/>
+            <w:r>
+              <w:rPr>
+                <w:rFonts w:asciiTheme="majorBidi" w:hAnsiTheme="majorBidi" w:cstheme="majorBidi"/>
+                <w:sz w:val="24"/>
+                <w:szCs w:val="24"/>
+              </w:rPr>
+              <w:t xml:space="preserve"> to format the text output to </w:t>
             </w:r>
             <w:r>
               <w:rPr>
@@ -5147,6 +5218,7 @@
                 <w:b/>
               </w:rPr>
             </w:pPr>
+            <w:proofErr w:type="spellStart"/>
             <w:r>
               <w:rPr>
                 <w:rFonts w:asciiTheme="majorBidi" w:eastAsia="Arial" w:hAnsiTheme="majorBidi" w:cstheme="majorBidi"/>
@@ -5154,6 +5226,7 @@
               </w:rPr>
               <w:t>Req_ID</w:t>
             </w:r>
+            <w:proofErr w:type="spellEnd"/>
           </w:p>
         </w:tc>
         <w:tc>
@@ -5204,7 +5277,21 @@
                 <w:rFonts w:asciiTheme="majorBidi" w:hAnsiTheme="majorBidi" w:cstheme="majorBidi"/>
                 <w:color w:val="000000"/>
               </w:rPr>
-              <w:t>_v1.2</w:t>
+              <w:t>_</w:t>
+            </w:r>
+            <w:r>
+              <w:rPr>
+                <w:rFonts w:asciiTheme="majorBidi" w:hAnsiTheme="majorBidi" w:cstheme="majorBidi"/>
+                <w:color w:val="000000"/>
+              </w:rPr>
+              <w:t>V</w:t>
+            </w:r>
+            <w:r>
+              <w:rPr>
+                <w:rFonts w:asciiTheme="majorBidi" w:hAnsiTheme="majorBidi" w:cstheme="majorBidi"/>
+                <w:color w:val="000000"/>
+              </w:rPr>
+              <w:t>1.2</w:t>
             </w:r>
           </w:p>
         </w:tc>
@@ -5326,13 +5413,23 @@
               </w:rPr>
               <w:t xml:space="preserve">The </w:t>
             </w:r>
-            <w:r>
-              <w:rPr>
-                <w:rFonts w:asciiTheme="majorBidi" w:eastAsia="Arial" w:hAnsiTheme="majorBidi" w:cstheme="majorBidi"/>
-                <w:sz w:val="24"/>
-                <w:szCs w:val="24"/>
-              </w:rPr>
-              <w:t xml:space="preserve">Act_Recog_Class </w:t>
+            <w:proofErr w:type="spellStart"/>
+            <w:r>
+              <w:rPr>
+                <w:rFonts w:asciiTheme="majorBidi" w:eastAsia="Arial" w:hAnsiTheme="majorBidi" w:cstheme="majorBidi"/>
+                <w:sz w:val="24"/>
+                <w:szCs w:val="24"/>
+              </w:rPr>
+              <w:t>Act_Recog_Class</w:t>
+            </w:r>
+            <w:proofErr w:type="spellEnd"/>
+            <w:r>
+              <w:rPr>
+                <w:rFonts w:asciiTheme="majorBidi" w:eastAsia="Arial" w:hAnsiTheme="majorBidi" w:cstheme="majorBidi"/>
+                <w:sz w:val="24"/>
+                <w:szCs w:val="24"/>
+              </w:rPr>
+              <w:t xml:space="preserve"> </w:t>
             </w:r>
             <w:r>
               <w:rPr>
@@ -5342,6 +5439,7 @@
               </w:rPr>
               <w:t xml:space="preserve">shall return </w:t>
             </w:r>
+            <w:proofErr w:type="spellStart"/>
             <w:r>
               <w:rPr>
                 <w:rFonts w:asciiTheme="majorBidi" w:hAnsiTheme="majorBidi" w:cstheme="majorBidi"/>
@@ -5358,6 +5456,7 @@
               </w:rPr>
               <w:t>_Act_Recog</w:t>
             </w:r>
+            <w:proofErr w:type="spellEnd"/>
             <w:r>
               <w:rPr>
                 <w:rFonts w:asciiTheme="majorBidi" w:hAnsiTheme="majorBidi" w:cstheme="majorBidi"/>

</xml_diff>